<commit_message>
added geekforgeeks 5 no question answer
</commit_message>
<xml_diff>
--- a/2. Searching Algorithms/2. Binary Search/geeksforgeeks_binary-search_practice/Question_geeksforgeeks_binary_search.docx
+++ b/2. Searching Algorithms/2. Binary Search/geeksforgeeks_binary-search_practice/Question_geeksforgeeks_binary_search.docx
@@ -98,7 +98,7 @@
         <w:pBdr>
           <w:top w:val="single" w:sz="6" w:space="8" w:color="5E5E5E"/>
           <w:left w:val="single" w:sz="6" w:space="8" w:color="5E5E5E"/>
-          <w:bottom w:val="single" w:sz="6" w:space="8" w:color="5E5E5E"/>
+          <w:bottom w:val="single" w:sz="6" w:space="9" w:color="5E5E5E"/>
           <w:right w:val="single" w:sz="6" w:space="8" w:color="5E5E5E"/>
         </w:pBdr>
         <w:tabs>
@@ -175,7 +175,7 @@
         <w:pBdr>
           <w:top w:val="single" w:sz="6" w:space="8" w:color="5E5E5E"/>
           <w:left w:val="single" w:sz="6" w:space="8" w:color="5E5E5E"/>
-          <w:bottom w:val="single" w:sz="6" w:space="8" w:color="5E5E5E"/>
+          <w:bottom w:val="single" w:sz="6" w:space="9" w:color="5E5E5E"/>
           <w:right w:val="single" w:sz="6" w:space="8" w:color="5E5E5E"/>
         </w:pBdr>
         <w:tabs>
@@ -230,7 +230,7 @@
         <w:pBdr>
           <w:top w:val="single" w:sz="6" w:space="8" w:color="5E5E5E"/>
           <w:left w:val="single" w:sz="6" w:space="8" w:color="5E5E5E"/>
-          <w:bottom w:val="single" w:sz="6" w:space="8" w:color="5E5E5E"/>
+          <w:bottom w:val="single" w:sz="6" w:space="9" w:color="5E5E5E"/>
           <w:right w:val="single" w:sz="6" w:space="8" w:color="5E5E5E"/>
         </w:pBdr>
         <w:tabs>
@@ -285,7 +285,7 @@
         <w:pBdr>
           <w:top w:val="single" w:sz="6" w:space="8" w:color="5E5E5E"/>
           <w:left w:val="single" w:sz="6" w:space="8" w:color="5E5E5E"/>
-          <w:bottom w:val="single" w:sz="6" w:space="8" w:color="5E5E5E"/>
+          <w:bottom w:val="single" w:sz="6" w:space="9" w:color="5E5E5E"/>
           <w:right w:val="single" w:sz="6" w:space="8" w:color="5E5E5E"/>
         </w:pBdr>
         <w:tabs>
@@ -362,7 +362,7 @@
         <w:pBdr>
           <w:top w:val="single" w:sz="6" w:space="8" w:color="5E5E5E"/>
           <w:left w:val="single" w:sz="6" w:space="8" w:color="5E5E5E"/>
-          <w:bottom w:val="single" w:sz="6" w:space="8" w:color="5E5E5E"/>
+          <w:bottom w:val="single" w:sz="6" w:space="9" w:color="5E5E5E"/>
           <w:right w:val="single" w:sz="6" w:space="8" w:color="5E5E5E"/>
         </w:pBdr>
         <w:tabs>
@@ -417,7 +417,7 @@
         <w:pBdr>
           <w:top w:val="single" w:sz="6" w:space="8" w:color="5E5E5E"/>
           <w:left w:val="single" w:sz="6" w:space="8" w:color="5E5E5E"/>
-          <w:bottom w:val="single" w:sz="6" w:space="8" w:color="5E5E5E"/>
+          <w:bottom w:val="single" w:sz="6" w:space="9" w:color="5E5E5E"/>
           <w:right w:val="single" w:sz="6" w:space="8" w:color="5E5E5E"/>
         </w:pBdr>
         <w:tabs>
@@ -481,7 +481,7 @@
         <w:pBdr>
           <w:top w:val="single" w:sz="6" w:space="8" w:color="5E5E5E"/>
           <w:left w:val="single" w:sz="6" w:space="8" w:color="5E5E5E"/>
-          <w:bottom w:val="single" w:sz="6" w:space="8" w:color="5E5E5E"/>
+          <w:bottom w:val="single" w:sz="6" w:space="9" w:color="5E5E5E"/>
           <w:right w:val="single" w:sz="6" w:space="8" w:color="5E5E5E"/>
         </w:pBdr>
         <w:tabs>
@@ -558,7 +558,7 @@
         <w:pBdr>
           <w:top w:val="single" w:sz="6" w:space="8" w:color="5E5E5E"/>
           <w:left w:val="single" w:sz="6" w:space="8" w:color="5E5E5E"/>
-          <w:bottom w:val="single" w:sz="6" w:space="8" w:color="5E5E5E"/>
+          <w:bottom w:val="single" w:sz="6" w:space="9" w:color="5E5E5E"/>
           <w:right w:val="single" w:sz="6" w:space="8" w:color="5E5E5E"/>
         </w:pBdr>
         <w:tabs>
@@ -613,7 +613,7 @@
         <w:pBdr>
           <w:top w:val="single" w:sz="6" w:space="8" w:color="5E5E5E"/>
           <w:left w:val="single" w:sz="6" w:space="8" w:color="5E5E5E"/>
-          <w:bottom w:val="single" w:sz="6" w:space="8" w:color="5E5E5E"/>
+          <w:bottom w:val="single" w:sz="6" w:space="9" w:color="5E5E5E"/>
           <w:right w:val="single" w:sz="6" w:space="8" w:color="5E5E5E"/>
         </w:pBdr>
         <w:tabs>

</xml_diff>